<commit_message>
Eindrapport bijgewerkt, pagina nummers gefixt
</commit_message>
<xml_diff>
--- a/src/docs/Eindrapport.docx
+++ b/src/docs/Eindrapport.docx
@@ -10,11 +10,6 @@
       <w:r>
         <w:t>Rapportage project vossen en konijnen</w:t>
       </w:r>
-      <w:r>
-        <w:t>dd</w:t>
-      </w:r>
-      <w:bookmarkStart w:id="0" w:name="_GoBack"/>
-      <w:bookmarkEnd w:id="0"/>
     </w:p>
     <w:p/>
     <w:p>
@@ -823,6 +818,20 @@
           </w:hyperlink>
         </w:p>
         <w:p>
+          <w:pPr>
+            <w:sectPr>
+              <w:headerReference w:type="even" r:id="rId9"/>
+              <w:headerReference w:type="default" r:id="rId10"/>
+              <w:footerReference w:type="even" r:id="rId11"/>
+              <w:footerReference w:type="default" r:id="rId12"/>
+              <w:headerReference w:type="first" r:id="rId13"/>
+              <w:footerReference w:type="first" r:id="rId14"/>
+              <w:pgSz w:w="11906" w:h="16838"/>
+              <w:pgMar w:top="1417" w:right="1417" w:bottom="1417" w:left="1417" w:header="708" w:footer="708" w:gutter="0"/>
+              <w:cols w:space="708"/>
+              <w:docGrid w:linePitch="360"/>
+            </w:sectPr>
+          </w:pPr>
           <w:r>
             <w:rPr>
               <w:b/>
@@ -833,11 +842,6 @@
         </w:p>
       </w:sdtContent>
     </w:sdt>
-    <w:p>
-      <w:r>
-        <w:br w:type="page"/>
-      </w:r>
-    </w:p>
     <w:p/>
     <w:p>
       <w:pPr>
@@ -857,17 +861,6 @@
       <w:bookmarkEnd w:id="1"/>
     </w:p>
     <w:p>
-      <w:pPr>
-        <w:pStyle w:val="Kop2"/>
-        <w:jc w:val="center"/>
-      </w:pPr>
-      <w:bookmarkStart w:id="2" w:name="_Toc409080556"/>
-      <w:r>
-        <w:t>1.1 Inleiding hoofdstuk</w:t>
-      </w:r>
-      <w:bookmarkEnd w:id="2"/>
-    </w:p>
-    <w:p>
       <w:r>
         <w:t xml:space="preserve">In dit hoofdstuk </w:t>
       </w:r>
@@ -885,9 +878,6 @@
       </w:r>
       <w:r>
         <w:t xml:space="preserve"> en voor wie deze geschikt is.</w:t>
-      </w:r>
-      <w:r>
-        <w:t xml:space="preserve"> Dit laten we zien aan de hand van een aantal voorbeelden.</w:t>
       </w:r>
     </w:p>
     <w:p>
@@ -895,14 +885,17 @@
         <w:pStyle w:val="Kop2"/>
         <w:jc w:val="center"/>
       </w:pPr>
-      <w:bookmarkStart w:id="3" w:name="_Toc409080557"/>
-      <w:r>
-        <w:t xml:space="preserve">1.2 </w:t>
-      </w:r>
-      <w:r>
-        <w:t>Waarom ontwikkelen we deze applicatie?</w:t>
-      </w:r>
-      <w:bookmarkEnd w:id="3"/>
+      <w:bookmarkStart w:id="2" w:name="_Toc409080557"/>
+      <w:r>
+        <w:t>1.1</w:t>
+      </w:r>
+      <w:r>
+        <w:t xml:space="preserve"> </w:t>
+      </w:r>
+      <w:bookmarkEnd w:id="2"/>
+      <w:r>
+        <w:t>Reden van ontwikkeling</w:t>
+      </w:r>
     </w:p>
     <w:p>
       <w:pPr>
@@ -947,6 +940,9 @@
         <w:t xml:space="preserve"> hergebruiken voor andere dierenpopulaties.</w:t>
       </w:r>
       <w:r>
+        <w:t xml:space="preserve"> </w:t>
+      </w:r>
+      <w:r>
         <w:rPr>
           <w:color w:val="FF0000"/>
         </w:rPr>
@@ -958,78 +954,17 @@
         <w:pStyle w:val="Kop2"/>
         <w:jc w:val="center"/>
       </w:pPr>
-      <w:bookmarkStart w:id="4" w:name="_Toc409080558"/>
-      <w:r>
-        <w:t>1.3 Voor wie ontwikkelen we deze applicatie?</w:t>
-      </w:r>
-      <w:bookmarkEnd w:id="4"/>
-    </w:p>
-    <w:p>
-      <w:r>
-        <w:t>Deze applicatie is geschikt voor iedereen die zich bezig houdt met populaties in de natuur.</w:t>
-      </w:r>
-      <w:r>
-        <w:t xml:space="preserve"> Iedereen die interesse heeft in de data, kan en mag deze applicatie gebruiken. </w:t>
-      </w:r>
-    </w:p>
-    <w:p>
-      <w:pPr>
-        <w:pStyle w:val="Kop1"/>
-        <w:jc w:val="center"/>
-      </w:pPr>
-      <w:bookmarkStart w:id="5" w:name="_Toc409080559"/>
-      <w:r>
-        <w:t xml:space="preserve">2. </w:t>
-      </w:r>
-      <w:r>
-        <w:t>Analyse van huidige situatie</w:t>
-      </w:r>
-      <w:bookmarkEnd w:id="5"/>
-    </w:p>
-    <w:p>
-      <w:pPr>
-        <w:pStyle w:val="Kop2"/>
-        <w:jc w:val="center"/>
-      </w:pPr>
-      <w:bookmarkStart w:id="6" w:name="_Toc409080560"/>
-      <w:r>
-        <w:t>2.1 inleiding</w:t>
-      </w:r>
-      <w:r>
-        <w:t xml:space="preserve"> Hoofdstuk</w:t>
-      </w:r>
-      <w:bookmarkEnd w:id="6"/>
-    </w:p>
-    <w:p>
-      <w:r>
-        <w:t>In dit hoofdstuk wordt gekeken naar de huidige situatie</w:t>
-      </w:r>
-      <w:r>
-        <w:t xml:space="preserve">. </w:t>
-      </w:r>
-      <w:r>
-        <w:t>Al snel valt te zien dat de huidige situatie een aantal beperkingen heeft</w:t>
-      </w:r>
-      <w:r>
-        <w:t xml:space="preserve">. </w:t>
-      </w:r>
-      <w:r>
-        <w:t xml:space="preserve">Aan de hand van deze beperkingen is het mogelijk om de applicatie verder uit te breiden. </w:t>
-      </w:r>
-      <w:r>
-        <w:t>De voorbeelden die genoemd gaan worden, worden niet per definitie ook geïmplementeerd.</w:t>
-      </w:r>
-    </w:p>
-    <w:p>
-      <w:pPr>
-        <w:pStyle w:val="Kop2"/>
-        <w:jc w:val="center"/>
-      </w:pPr>
-      <w:bookmarkStart w:id="7" w:name="_Toc409080561"/>
-      <w:r>
-        <w:t>2.2 Beperkingen van huidige situatie</w:t>
-      </w:r>
-      <w:bookmarkEnd w:id="7"/>
+      <w:bookmarkStart w:id="3" w:name="_Toc409080558"/>
+      <w:r>
+        <w:t>1.2</w:t>
+      </w:r>
+      <w:r>
+        <w:t xml:space="preserve"> </w:t>
+      </w:r>
+      <w:bookmarkEnd w:id="3"/>
+      <w:r>
+        <w:t>Geschikt voor deze personen/organistaties</w:t>
+      </w:r>
     </w:p>
     <w:p>
       <w:pPr>
@@ -1038,34 +973,50 @@
         </w:rPr>
       </w:pPr>
       <w:r>
-        <w:t xml:space="preserve">Bij de huidige situatie </w:t>
-      </w:r>
-      <w:r>
-        <w:t>zijn er een aantal gebreken</w:t>
-      </w:r>
-      <w:r>
-        <w:t>. Ten eerste is de functionaliteit van de simulatie zeer beperkt</w:t>
-      </w:r>
-      <w:r>
-        <w:t xml:space="preserve">. Er zijn geen instellingen mogelijk </w:t>
-      </w:r>
-      <w:r>
-        <w:t>waardoor het niet mogelijk is om zelf voorwaarden te bepalen</w:t>
-      </w:r>
-      <w:r>
-        <w:t>. De simulatie is eentonig en bied geen inzicht in wat er zich preci</w:t>
-      </w:r>
-      <w:r>
-        <w:t>es afspeelt. Iedere run van de simulatie geeft hetzelfde resultaat (zowel in aantallen als de positie van de dieren)</w:t>
-      </w:r>
-      <w:r>
-        <w:t>. Dit is niet realistisch voor een simulatie wat zich afspeelt in de natuur.</w:t>
+        <w:t>Deze applicatie is geschikt voor iedereen die zich bezig houdt met populaties in de natuur.</w:t>
+      </w:r>
+      <w:r>
+        <w:t xml:space="preserve"> Iedereen die interesse heeft in de data, kan en mag deze applicatie gebruiken. </w:t>
       </w:r>
       <w:r>
         <w:rPr>
           <w:color w:val="FF0000"/>
         </w:rPr>
-        <w:t>Meer beperkingen, duidelijkheid van code</w:t>
+        <w:t>Betere definitie voor we het bedoeld is</w:t>
+      </w:r>
+    </w:p>
+    <w:p>
+      <w:pPr>
+        <w:pStyle w:val="Kop1"/>
+        <w:jc w:val="center"/>
+      </w:pPr>
+      <w:bookmarkStart w:id="4" w:name="_Toc409080559"/>
+      <w:r>
+        <w:t xml:space="preserve">2. </w:t>
+      </w:r>
+      <w:r>
+        <w:t>Analyse van huidige situatie</w:t>
+      </w:r>
+      <w:bookmarkEnd w:id="4"/>
+    </w:p>
+    <w:p>
+      <w:r>
+        <w:t>In dit hoofdstuk wordt gekeken naar de huidige situatie</w:t>
+      </w:r>
+      <w:r>
+        <w:t xml:space="preserve">. </w:t>
+      </w:r>
+      <w:r>
+        <w:t>Al snel valt te zien dat de huidige situatie een aantal beperkingen heeft</w:t>
+      </w:r>
+      <w:r>
+        <w:t xml:space="preserve">. </w:t>
+      </w:r>
+      <w:r>
+        <w:t xml:space="preserve">Aan de hand van deze beperkingen is het mogelijk om de applicatie verder uit te breiden. </w:t>
+      </w:r>
+      <w:r>
+        <w:t>De voorbeelden die genoemd gaan worden, worden niet per definitie ook geïmplementeerd.</w:t>
       </w:r>
     </w:p>
     <w:p>
@@ -1073,11 +1024,76 @@
         <w:pStyle w:val="Kop2"/>
         <w:jc w:val="center"/>
       </w:pPr>
-      <w:bookmarkStart w:id="8" w:name="_Toc409080562"/>
-      <w:r>
-        <w:t>2.3 Eventuele oplossingen voor beperkingen</w:t>
-      </w:r>
-      <w:bookmarkEnd w:id="8"/>
+      <w:bookmarkStart w:id="5" w:name="_Toc409080561"/>
+      <w:r>
+        <w:t>2.1</w:t>
+      </w:r>
+      <w:r>
+        <w:t xml:space="preserve"> Beperkinge</w:t>
+      </w:r>
+      <w:bookmarkEnd w:id="5"/>
+      <w:r>
+        <w:t>n</w:t>
+      </w:r>
+    </w:p>
+    <w:p>
+      <w:r>
+        <w:t xml:space="preserve">Bij de huidige situatie </w:t>
+      </w:r>
+      <w:r>
+        <w:t>zijn er een aantal gebreken</w:t>
+      </w:r>
+      <w:r>
+        <w:t>. Ten eerste is de functionaliteit van de simulatie zeer beperkt</w:t>
+      </w:r>
+      <w:r>
+        <w:t xml:space="preserve">. Er zijn geen instellingen mogelijk </w:t>
+      </w:r>
+      <w:r>
+        <w:t>waardoor het niet mogelijk is om zelf voorwaarden te bepalen</w:t>
+      </w:r>
+      <w:r>
+        <w:t>. De simulatie is eentonig en bied geen inzicht in wat er zich preci</w:t>
+      </w:r>
+      <w:r>
+        <w:t>es afspeelt. Iedere run van de simulatie geeft hetzelfde resultaat (zowel in aantallen als de positie van de dieren)</w:t>
+      </w:r>
+      <w:r>
+        <w:t>. Dit is niet realistisch voor een simulatie wat zich afspeelt in de natuur.</w:t>
+      </w:r>
+    </w:p>
+    <w:p>
+      <w:r>
+        <w:t xml:space="preserve">Daarnaast is de code ook niet echt optimaal. Zo is het in de huidige situatie moeilijk om extra’s toe te voegen. De code moet </w:t>
+      </w:r>
+      <w:proofErr w:type="spellStart"/>
+      <w:r>
+        <w:t>gerefactord</w:t>
+      </w:r>
+      <w:proofErr w:type="spellEnd"/>
+      <w:r>
+        <w:t xml:space="preserve"> worden om meer overzicht te houden, en om makkelijker uitbreidingen toe te voegen. </w:t>
+      </w:r>
+      <w:r>
+        <w:rPr>
+          <w:color w:val="FF0000"/>
+        </w:rPr>
+        <w:t>Meer beperkingen, duidelijkheid van code</w:t>
+      </w:r>
+    </w:p>
+    <w:p>
+      <w:pPr>
+        <w:pStyle w:val="Kop2"/>
+        <w:jc w:val="center"/>
+      </w:pPr>
+      <w:bookmarkStart w:id="6" w:name="_Toc409080562"/>
+      <w:r>
+        <w:t>2.2</w:t>
+      </w:r>
+      <w:r>
+        <w:t xml:space="preserve"> Eventuele oplossingen</w:t>
+      </w:r>
+      <w:bookmarkEnd w:id="6"/>
     </w:p>
     <w:p>
       <w:r>
@@ -1181,12 +1197,15 @@
         <w:pStyle w:val="Kop2"/>
         <w:jc w:val="center"/>
       </w:pPr>
-      <w:bookmarkStart w:id="9" w:name="_Toc409080563"/>
+      <w:bookmarkStart w:id="7" w:name="_Toc409080563"/>
       <w:r>
         <w:lastRenderedPageBreak/>
-        <w:t>2.4 Analyse van beschikbare gegevens</w:t>
-      </w:r>
-      <w:bookmarkEnd w:id="9"/>
+        <w:t>2.3</w:t>
+      </w:r>
+      <w:r>
+        <w:t xml:space="preserve"> Analyse van beschikbare gegevens</w:t>
+      </w:r>
+      <w:bookmarkEnd w:id="7"/>
     </w:p>
     <w:p>
       <w:r>
@@ -1195,6 +1214,10 @@
     </w:p>
     <w:p/>
     <w:p>
+      <w:pPr>
+        <w:pStyle w:val="Geenafstand"/>
+        <w:jc w:val="center"/>
+      </w:pPr>
       <w:r>
         <w:rPr>
           <w:noProof/>
@@ -1208,7 +1231,7 @@
             <wp:cNvGraphicFramePr/>
             <a:graphic xmlns:a="http://schemas.openxmlformats.org/drawingml/2006/main">
               <a:graphicData uri="http://schemas.openxmlformats.org/drawingml/2006/chart">
-                <c:chart xmlns:c="http://schemas.openxmlformats.org/drawingml/2006/chart" xmlns:r="http://schemas.openxmlformats.org/officeDocument/2006/relationships" r:id="rId9"/>
+                <c:chart xmlns:c="http://schemas.openxmlformats.org/drawingml/2006/chart" xmlns:r="http://schemas.openxmlformats.org/officeDocument/2006/relationships" r:id="rId15"/>
               </a:graphicData>
             </a:graphic>
           </wp:inline>
@@ -1216,29 +1239,65 @@
       </w:r>
     </w:p>
     <w:p>
-      <w:r>
-        <w:t xml:space="preserve">Hierin valt duidelijk te zien dat de populaties nogal op en neer schommelen. Waar het bij de konijnen om </w:t>
-      </w:r>
-      <w:r>
-        <w:t xml:space="preserve">een redelijk </w:t>
-      </w:r>
-      <w:r>
-        <w:t>stabiele daling en stijgingen gaat, is dat bij de vossen niet echt terug te zien.</w:t>
-      </w:r>
-      <w:r>
-        <w:t xml:space="preserve"> Hieruit valt ook af te leiden dat zodra de populatie van konijnen beneden de 2000 zakt, de aantallen weer sterk aantrekken.</w:t>
+      <w:pPr>
+        <w:pStyle w:val="Geenafstand"/>
+        <w:jc w:val="center"/>
+        <w:rPr>
+          <w:color w:val="BFBFBF" w:themeColor="background1" w:themeShade="BF"/>
+          <w:sz w:val="16"/>
+          <w:szCs w:val="16"/>
+        </w:rPr>
+      </w:pPr>
+      <w:r>
+        <w:rPr>
+          <w:color w:val="BFBFBF" w:themeColor="background1" w:themeShade="BF"/>
+          <w:sz w:val="16"/>
+          <w:szCs w:val="16"/>
+        </w:rPr>
+        <w:t>Verticale as zijn de aantallen, en de horizontale as zijn de stappen</w:t>
       </w:r>
     </w:p>
     <w:p>
       <w:pPr>
-        <w:pStyle w:val="Kop3"/>
+        <w:rPr>
+          <w:color w:val="FF0000"/>
+        </w:rPr>
+      </w:pPr>
+      <w:r>
+        <w:t xml:space="preserve">Hierin valt duidelijk te zien dat de populaties nogal op en neer schommelen. Waar het bij de konijnen om </w:t>
+      </w:r>
+      <w:r>
+        <w:t xml:space="preserve">een redelijk </w:t>
+      </w:r>
+      <w:r>
+        <w:t>stabiele daling en stijgingen gaat, is dat bij de vossen niet echt terug te zien.</w:t>
+      </w:r>
+      <w:r>
+        <w:t xml:space="preserve"> Hieruit valt ook af te leiden dat zodra de populatie van konijnen beneden de 2000 zakt, de aantallen weer sterk aantrekken.</w:t>
+      </w:r>
+      <w:r>
+        <w:t xml:space="preserve"> </w:t>
+      </w:r>
+      <w:r>
+        <w:rPr>
+          <w:color w:val="FF0000"/>
+        </w:rPr>
+        <w:t>Deze tekst klopt niet in vergelijking met sectie 2.4</w:t>
+      </w:r>
+    </w:p>
+    <w:p>
+      <w:pPr>
+        <w:pStyle w:val="Kop2"/>
         <w:jc w:val="center"/>
       </w:pPr>
-      <w:bookmarkStart w:id="10" w:name="_Toc409080564"/>
-      <w:r>
-        <w:t>2.4.1 Varkenscyclus</w:t>
-      </w:r>
-      <w:bookmarkEnd w:id="10"/>
+      <w:bookmarkStart w:id="8" w:name="_Toc409080564"/>
+      <w:r>
+        <w:t>2.4</w:t>
+      </w:r>
+      <w:r>
+        <w:t xml:space="preserve"> Varkenscyclus</w:t>
+      </w:r>
+      <w:bookmarkEnd w:id="8"/>
     </w:p>
     <w:p>
       <w:r>
@@ -1250,7 +1309,15 @@
         <w:t xml:space="preserve">Een varkenscyclus is een verschijnsel dat voorkomt </w:t>
       </w:r>
       <w:r>
-        <w:t>in de economie. Dit verschijnsel geeft aan dat een overschot van een bepaald product afgewisseld wordt met een tekort, en weer vice versa. Op dit moment speelt er een heel goed praktijkvoorbeeld. De olieprijs wordt steeds lager. Dit is te danken aan het feit dat de olieprijs enkele maanden geleden vrij hoog was. Door de hoge olieprijs wordt er meer olie opgeboord in de hoop een graantje mee te pikken van de hoge prijzen. Na verloop van tijd komt er zoveel olie uit de grond dat er een overschot ontstaat waardoor deze prijzen weer dalen. Vervolgens gaat men minder boren en ontstaat er vervolgens weer tekort, waardoor de prijzen juist weer omhoog gaan.</w:t>
+        <w:t xml:space="preserve">in de economie. Dit verschijnsel geeft aan dat een overschot van een bepaald product afgewisseld wordt met een tekort, en weer </w:t>
+      </w:r>
+      <w:proofErr w:type="spellStart"/>
+      <w:r>
+        <w:t>vice</w:t>
+      </w:r>
+      <w:proofErr w:type="spellEnd"/>
+      <w:r>
+        <w:t xml:space="preserve"> versa. Op dit moment speelt er een heel goed praktijkvoorbeeld. De olieprijs wordt steeds lager. Dit is te danken aan het feit dat de olieprijs enkele maanden geleden vrij hoog was. Door de hoge olieprijs wordt er meer olie opgeboord in de hoop een graantje mee te pikken van de hoge prijzen. Na verloop van tijd komt er zoveel olie uit de grond dat er een overschot ontstaat waardoor deze prijzen weer dalen. Vervolgens gaat men minder boren en ontstaat er vervolgens weer tekort, waardoor de prijzen juist weer omhoog gaan.</w:t>
       </w:r>
       <w:sdt>
         <w:sdtPr>
@@ -1286,13 +1353,124 @@
     </w:p>
     <w:p>
       <w:r>
-        <w:t>In deze simulatie is dit niet van toepassing. Ondanks dat in sommige gevallen de populatie van de konijnen fors omhoog gaan, zien we dit niet terug bij het aantal vossen. Een goed voorbeeld hiervan is duidelijk te zien bij stap 600. De konijnen populatie gaat met ongeveer 1000 omhoog, maar in de opvolgende stappen blijft het aantal vossen bijna gelijk. Na stap 800 valt er te zien dat er een daling plaats vindt in de konijnen populatie, en vervolgens stijgt bij stap 1100 het aantal vossen toch.</w:t>
+        <w:t xml:space="preserve">Het hierboven beschreven verschijnsel is ook van toepassing op de simulatie. Zodra het aantal vossen hoger word, </w:t>
+      </w:r>
+      <w:r>
+        <w:t>is er</w:t>
+      </w:r>
+      <w:r>
+        <w:t xml:space="preserve"> een daling </w:t>
+      </w:r>
+      <w:r>
+        <w:t xml:space="preserve">te zien </w:t>
+      </w:r>
+      <w:r>
+        <w:t>in het aantal konijnen. Daarin tegen als het aantal konijnen hoog is, zijn er minder vossen.</w:t>
+      </w:r>
+    </w:p>
+    <w:p>
+      <w:pPr>
+        <w:pStyle w:val="Kop1"/>
+        <w:jc w:val="center"/>
+      </w:pPr>
+      <w:r>
+        <w:t xml:space="preserve">3. </w:t>
+      </w:r>
+      <w:r>
+        <w:t>Uitbreiding 1</w:t>
+      </w:r>
+    </w:p>
+    <w:p>
+      <w:pPr>
+        <w:pStyle w:val="Kop2"/>
+        <w:jc w:val="center"/>
+      </w:pPr>
+      <w:r>
+        <w:t>3.1 Veranderingen</w:t>
+      </w:r>
+    </w:p>
+    <w:p/>
+    <w:p>
+      <w:pPr>
+        <w:pStyle w:val="Kop2"/>
+        <w:jc w:val="center"/>
+      </w:pPr>
+      <w:r>
+        <w:lastRenderedPageBreak/>
+        <w:t>3.2 Klassendiagram</w:t>
+      </w:r>
+      <w:r>
+        <w:t xml:space="preserve"> oude situatie</w:t>
+      </w:r>
+    </w:p>
+    <w:p>
+      <w:pPr>
+        <w:pStyle w:val="Kop2"/>
+        <w:jc w:val="center"/>
+      </w:pPr>
+      <w:r>
+        <w:t>3.3</w:t>
+      </w:r>
+      <w:r>
+        <w:t xml:space="preserve"> Sequencediagram</w:t>
+      </w:r>
+    </w:p>
+    <w:p/>
+    <w:p>
+      <w:pPr>
+        <w:pStyle w:val="Kop2"/>
+        <w:jc w:val="center"/>
+      </w:pPr>
+      <w:r>
+        <w:t>3.4 Klassendiagram nieuwe sitatie</w:t>
+      </w:r>
+    </w:p>
+    <w:p>
+      <w:pPr>
+        <w:pStyle w:val="Kop1"/>
+        <w:jc w:val="center"/>
+      </w:pPr>
+      <w:r>
+        <w:t xml:space="preserve">4. </w:t>
+      </w:r>
+      <w:r>
+        <w:t>Het gebruik van MVC in V&amp;K</w:t>
+      </w:r>
+    </w:p>
+    <w:p>
+      <w:pPr>
+        <w:pStyle w:val="Kop2"/>
+        <w:jc w:val="center"/>
+      </w:pPr>
+      <w:r>
+        <w:t>4.1 (Nog geen titel)</w:t>
+      </w:r>
+    </w:p>
+    <w:p/>
+    <w:p>
+      <w:pPr>
+        <w:pStyle w:val="Kop2"/>
+        <w:jc w:val="center"/>
+      </w:pPr>
+      <w:r>
+        <w:t>4.2 Klassendiagram</w:t>
+      </w:r>
+    </w:p>
+    <w:p/>
+    <w:p>
+      <w:pPr>
+        <w:pStyle w:val="Kop2"/>
+        <w:jc w:val="center"/>
+      </w:pPr>
+      <w:r>
+        <w:t>4.3 Sequencediagram</w:t>
       </w:r>
     </w:p>
     <w:sectPr>
-      <w:footerReference w:type="default" r:id="rId10"/>
+      <w:footerReference w:type="default" r:id="rId16"/>
       <w:pgSz w:w="11906" w:h="16838"/>
       <w:pgMar w:top="1417" w:right="1417" w:bottom="1417" w:left="1417" w:header="708" w:footer="708" w:gutter="0"/>
+      <w:pgNumType w:start="3"/>
       <w:cols w:space="708"/>
       <w:docGrid w:linePitch="360"/>
     </w:sectPr>
@@ -1331,41 +1509,252 @@
     <w:pPr>
       <w:pStyle w:val="Voettekst"/>
     </w:pPr>
-    <w:r>
-      <w:t>Door: David Bor</w:t>
-    </w:r>
   </w:p>
+</w:ftr>
+</file>
+
+<file path=word/footer2.xml><?xml version="1.0" encoding="utf-8"?>
+<w:ftr xmlns:wpc="http://schemas.microsoft.com/office/word/2010/wordprocessingCanvas" xmlns:mc="http://schemas.openxmlformats.org/markup-compatibility/2006" xmlns:o="urn:schemas-microsoft-com:office:office" xmlns:r="http://schemas.openxmlformats.org/officeDocument/2006/relationships" xmlns:m="http://schemas.openxmlformats.org/officeDocument/2006/math" xmlns:v="urn:schemas-microsoft-com:vml" xmlns:wp14="http://schemas.microsoft.com/office/word/2010/wordprocessingDrawing" xmlns:wp="http://schemas.openxmlformats.org/drawingml/2006/wordprocessingDrawing" xmlns:w10="urn:schemas-microsoft-com:office:word" xmlns:w="http://schemas.openxmlformats.org/wordprocessingml/2006/main" xmlns:w14="http://schemas.microsoft.com/office/word/2010/wordml" xmlns:w15="http://schemas.microsoft.com/office/word/2012/wordml" xmlns:wpg="http://schemas.microsoft.com/office/word/2010/wordprocessingGroup" xmlns:wpi="http://schemas.microsoft.com/office/word/2010/wordprocessingInk" xmlns:wne="http://schemas.microsoft.com/office/word/2006/wordml" xmlns:wps="http://schemas.microsoft.com/office/word/2010/wordprocessingShape" mc:Ignorable="w14 w15 wp14">
   <w:p>
     <w:pPr>
       <w:pStyle w:val="Voettekst"/>
     </w:pPr>
-    <w:r>
-      <w:t>Frank Mulder</w:t>
-    </w:r>
   </w:p>
+</w:ftr>
+</file>
+
+<file path=word/footer3.xml><?xml version="1.0" encoding="utf-8"?>
+<w:ftr xmlns:wpc="http://schemas.microsoft.com/office/word/2010/wordprocessingCanvas" xmlns:mc="http://schemas.openxmlformats.org/markup-compatibility/2006" xmlns:o="urn:schemas-microsoft-com:office:office" xmlns:r="http://schemas.openxmlformats.org/officeDocument/2006/relationships" xmlns:m="http://schemas.openxmlformats.org/officeDocument/2006/math" xmlns:v="urn:schemas-microsoft-com:vml" xmlns:wp14="http://schemas.microsoft.com/office/word/2010/wordprocessingDrawing" xmlns:wp="http://schemas.openxmlformats.org/drawingml/2006/wordprocessingDrawing" xmlns:w10="urn:schemas-microsoft-com:office:word" xmlns:w="http://schemas.openxmlformats.org/wordprocessingml/2006/main" xmlns:w14="http://schemas.microsoft.com/office/word/2010/wordml" xmlns:w15="http://schemas.microsoft.com/office/word/2012/wordml" xmlns:wpg="http://schemas.microsoft.com/office/word/2010/wordprocessingGroup" xmlns:wpi="http://schemas.microsoft.com/office/word/2010/wordprocessingInk" xmlns:wne="http://schemas.microsoft.com/office/word/2006/wordml" xmlns:wps="http://schemas.microsoft.com/office/word/2010/wordprocessingShape" mc:Ignorable="w14 w15 wp14">
   <w:p>
     <w:pPr>
       <w:pStyle w:val="Voettekst"/>
     </w:pPr>
-    <w:r>
-      <w:t>Ronald Scholten</w:t>
-    </w:r>
-    <w:r>
-      <w:ptab w:relativeTo="margin" w:alignment="center" w:leader="none"/>
-    </w:r>
-    <w:r>
-      <w:t>Versie 15</w:t>
-    </w:r>
-    <w:r>
-      <w:t>-01-15</w:t>
-    </w:r>
-    <w:r>
-      <w:ptab w:relativeTo="margin" w:alignment="right" w:leader="none"/>
-    </w:r>
-    <w:r>
-      <w:t>Leertaak 2 Vossen en Konijnen</w:t>
-    </w:r>
   </w:p>
+</w:ftr>
+</file>
+
+<file path=word/footer4.xml><?xml version="1.0" encoding="utf-8"?>
+<w:ftr xmlns:wpc="http://schemas.microsoft.com/office/word/2010/wordprocessingCanvas" xmlns:mc="http://schemas.openxmlformats.org/markup-compatibility/2006" xmlns:o="urn:schemas-microsoft-com:office:office" xmlns:r="http://schemas.openxmlformats.org/officeDocument/2006/relationships" xmlns:m="http://schemas.openxmlformats.org/officeDocument/2006/math" xmlns:v="urn:schemas-microsoft-com:vml" xmlns:wp14="http://schemas.microsoft.com/office/word/2010/wordprocessingDrawing" xmlns:wp="http://schemas.openxmlformats.org/drawingml/2006/wordprocessingDrawing" xmlns:w10="urn:schemas-microsoft-com:office:word" xmlns:w="http://schemas.openxmlformats.org/wordprocessingml/2006/main" xmlns:w14="http://schemas.microsoft.com/office/word/2010/wordml" xmlns:w15="http://schemas.microsoft.com/office/word/2012/wordml" xmlns:wpg="http://schemas.microsoft.com/office/word/2010/wordprocessingGroup" xmlns:wpi="http://schemas.microsoft.com/office/word/2010/wordprocessingInk" xmlns:wne="http://schemas.microsoft.com/office/word/2006/wordml" xmlns:wps="http://schemas.microsoft.com/office/word/2010/wordprocessingShape" mc:Ignorable="w14 w15 wp14">
+  <w:sdt>
+    <w:sdtPr>
+      <w:id w:val="-1827820232"/>
+      <w:docPartObj>
+        <w:docPartGallery w:val="Page Numbers (Bottom of Page)"/>
+        <w:docPartUnique/>
+      </w:docPartObj>
+    </w:sdtPr>
+    <w:sdtContent>
+      <w:p>
+        <w:pPr>
+          <w:pStyle w:val="Voettekst"/>
+        </w:pPr>
+        <w:r>
+          <w:rPr>
+            <w:rFonts w:asciiTheme="majorHAnsi" w:eastAsiaTheme="majorEastAsia" w:hAnsiTheme="majorHAnsi" w:cstheme="majorBidi"/>
+            <w:noProof/>
+            <w:sz w:val="28"/>
+            <w:szCs w:val="28"/>
+            <w:lang w:eastAsia="nl-NL"/>
+          </w:rPr>
+          <mc:AlternateContent>
+            <mc:Choice Requires="wps">
+              <w:drawing>
+                <wp:anchor distT="0" distB="0" distL="114300" distR="114300" simplePos="0" relativeHeight="251659264" behindDoc="0" locked="0" layoutInCell="1" allowOverlap="1">
+                  <wp:simplePos x="0" y="0"/>
+                  <wp:positionH relativeFrom="rightMargin">
+                    <wp:align>center</wp:align>
+                  </wp:positionH>
+                  <wp:positionV relativeFrom="bottomMargin">
+                    <wp:align>center</wp:align>
+                  </wp:positionV>
+                  <wp:extent cx="512445" cy="441325"/>
+                  <wp:effectExtent l="0" t="0" r="1905" b="0"/>
+                  <wp:wrapNone/>
+                  <wp:docPr id="12" name="Stroomdiagram: Alternatief proces 12"/>
+                  <wp:cNvGraphicFramePr>
+                    <a:graphicFrameLocks xmlns:a="http://schemas.openxmlformats.org/drawingml/2006/main"/>
+                  </wp:cNvGraphicFramePr>
+                  <a:graphic xmlns:a="http://schemas.openxmlformats.org/drawingml/2006/main">
+                    <a:graphicData uri="http://schemas.microsoft.com/office/word/2010/wordprocessingShape">
+                      <wps:wsp>
+                        <wps:cNvSpPr>
+                          <a:spLocks noChangeArrowheads="1"/>
+                        </wps:cNvSpPr>
+                        <wps:spPr bwMode="auto">
+                          <a:xfrm>
+                            <a:off x="0" y="0"/>
+                            <a:ext cx="512445" cy="441325"/>
+                          </a:xfrm>
+                          <a:prstGeom prst="flowChartAlternateProcess">
+                            <a:avLst/>
+                          </a:prstGeom>
+                          <a:noFill/>
+                          <a:ln>
+                            <a:noFill/>
+                          </a:ln>
+                          <a:extLst>
+                            <a:ext uri="{909E8E84-426E-40DD-AFC4-6F175D3DCCD1}">
+                              <a14:hiddenFill xmlns:a14="http://schemas.microsoft.com/office/drawing/2010/main">
+                                <a:solidFill>
+                                  <a:srgbClr val="5C83B4"/>
+                                </a:solidFill>
+                              </a14:hiddenFill>
+                            </a:ext>
+                            <a:ext uri="{91240B29-F687-4F45-9708-019B960494DF}">
+                              <a14:hiddenLine xmlns:a14="http://schemas.microsoft.com/office/drawing/2010/main" w="9525">
+                                <a:solidFill>
+                                  <a:srgbClr val="737373"/>
+                                </a:solidFill>
+                                <a:miter lim="800000"/>
+                                <a:headEnd/>
+                                <a:tailEnd/>
+                              </a14:hiddenLine>
+                            </a:ext>
+                          </a:extLst>
+                        </wps:spPr>
+                        <wps:txbx>
+                          <w:txbxContent>
+                            <w:p>
+                              <w:pPr>
+                                <w:pStyle w:val="Voettekst"/>
+                                <w:pBdr>
+                                  <w:top w:val="single" w:sz="12" w:space="1" w:color="37A76F" w:themeColor="accent3"/>
+                                  <w:bottom w:val="single" w:sz="48" w:space="1" w:color="37A76F" w:themeColor="accent3"/>
+                                </w:pBdr>
+                                <w:jc w:val="center"/>
+                                <w:rPr>
+                                  <w:sz w:val="28"/>
+                                  <w:szCs w:val="28"/>
+                                </w:rPr>
+                              </w:pPr>
+                              <w:r>
+                                <w:rPr>
+                                  <w:sz w:val="22"/>
+                                  <w:szCs w:val="22"/>
+                                </w:rPr>
+                                <w:fldChar w:fldCharType="begin"/>
+                              </w:r>
+                              <w:r>
+                                <w:instrText>PAGE    \* MERGEFORMAT</w:instrText>
+                              </w:r>
+                              <w:r>
+                                <w:rPr>
+                                  <w:sz w:val="22"/>
+                                  <w:szCs w:val="22"/>
+                                </w:rPr>
+                                <w:fldChar w:fldCharType="separate"/>
+                              </w:r>
+                              <w:r>
+                                <w:rPr>
+                                  <w:noProof/>
+                                  <w:sz w:val="28"/>
+                                  <w:szCs w:val="28"/>
+                                </w:rPr>
+                                <w:t>3</w:t>
+                              </w:r>
+                              <w:r>
+                                <w:rPr>
+                                  <w:sz w:val="28"/>
+                                  <w:szCs w:val="28"/>
+                                </w:rPr>
+                                <w:fldChar w:fldCharType="end"/>
+                              </w:r>
+                            </w:p>
+                          </w:txbxContent>
+                        </wps:txbx>
+                        <wps:bodyPr rot="0" vert="horz" wrap="square" lIns="91440" tIns="45720" rIns="91440" bIns="45720" anchor="t" anchorCtr="0" upright="1">
+                          <a:noAutofit/>
+                        </wps:bodyPr>
+                      </wps:wsp>
+                    </a:graphicData>
+                  </a:graphic>
+                  <wp14:sizeRelH relativeFrom="page">
+                    <wp14:pctWidth>0</wp14:pctWidth>
+                  </wp14:sizeRelH>
+                  <wp14:sizeRelV relativeFrom="page">
+                    <wp14:pctHeight>0</wp14:pctHeight>
+                  </wp14:sizeRelV>
+                </wp:anchor>
+              </w:drawing>
+            </mc:Choice>
+            <mc:Fallback>
+              <w:pict>
+                <v:shapetype id="_x0000_t176" coordsize="21600,21600" o:spt="176" adj="2700" path="m@0,qx0@0l0@2qy@0,21600l@1,21600qx21600@2l21600@0qy@1,xe">
+                  <v:stroke joinstyle="miter"/>
+                  <v:formulas>
+                    <v:f eqn="val #0"/>
+                    <v:f eqn="sum width 0 #0"/>
+                    <v:f eqn="sum height 0 #0"/>
+                    <v:f eqn="prod @0 2929 10000"/>
+                    <v:f eqn="sum width 0 @3"/>
+                    <v:f eqn="sum height 0 @3"/>
+                    <v:f eqn="val width"/>
+                    <v:f eqn="val height"/>
+                    <v:f eqn="prod width 1 2"/>
+                    <v:f eqn="prod height 1 2"/>
+                  </v:formulas>
+                  <v:path gradientshapeok="t" limo="10800,10800" o:connecttype="custom" o:connectlocs="@8,0;0,@9;@8,@7;@6,@9" textboxrect="@3,@3,@4,@5"/>
+                </v:shapetype>
+                <v:shape id="Stroomdiagram: Alternatief proces 12" o:spid="_x0000_s1026" type="#_x0000_t176" style="position:absolute;margin-left:0;margin-top:0;width:40.35pt;height:34.75pt;z-index:251659264;visibility:visible;mso-wrap-style:square;mso-width-percent:0;mso-height-percent:0;mso-wrap-distance-left:9pt;mso-wrap-distance-top:0;mso-wrap-distance-right:9pt;mso-wrap-distance-bottom:0;mso-position-horizontal:center;mso-position-horizontal-relative:right-margin-area;mso-position-vertical:center;mso-position-vertical-relative:bottom-margin-area;mso-width-percent:0;mso-height-percent:0;mso-width-relative:page;mso-height-relative:page;v-text-anchor:top" o:gfxdata="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" filled="f" fillcolor="#5c83b4" stroked="f" strokecolor="#737373">
+                  <v:textbox>
+                    <w:txbxContent>
+                      <w:p>
+                        <w:pPr>
+                          <w:pStyle w:val="Voettekst"/>
+                          <w:pBdr>
+                            <w:top w:val="single" w:sz="12" w:space="1" w:color="37A76F" w:themeColor="accent3"/>
+                            <w:bottom w:val="single" w:sz="48" w:space="1" w:color="37A76F" w:themeColor="accent3"/>
+                          </w:pBdr>
+                          <w:jc w:val="center"/>
+                          <w:rPr>
+                            <w:sz w:val="28"/>
+                            <w:szCs w:val="28"/>
+                          </w:rPr>
+                        </w:pPr>
+                        <w:r>
+                          <w:rPr>
+                            <w:sz w:val="22"/>
+                            <w:szCs w:val="22"/>
+                          </w:rPr>
+                          <w:fldChar w:fldCharType="begin"/>
+                        </w:r>
+                        <w:r>
+                          <w:instrText>PAGE    \* MERGEFORMAT</w:instrText>
+                        </w:r>
+                        <w:r>
+                          <w:rPr>
+                            <w:sz w:val="22"/>
+                            <w:szCs w:val="22"/>
+                          </w:rPr>
+                          <w:fldChar w:fldCharType="separate"/>
+                        </w:r>
+                        <w:r>
+                          <w:rPr>
+                            <w:noProof/>
+                            <w:sz w:val="28"/>
+                            <w:szCs w:val="28"/>
+                          </w:rPr>
+                          <w:t>3</w:t>
+                        </w:r>
+                        <w:r>
+                          <w:rPr>
+                            <w:sz w:val="28"/>
+                            <w:szCs w:val="28"/>
+                          </w:rPr>
+                          <w:fldChar w:fldCharType="end"/>
+                        </w:r>
+                      </w:p>
+                    </w:txbxContent>
+                  </v:textbox>
+                  <w10:wrap anchorx="margin" anchory="margin"/>
+                </v:shape>
+              </w:pict>
+            </mc:Fallback>
+          </mc:AlternateContent>
+        </w:r>
+      </w:p>
+    </w:sdtContent>
+  </w:sdt>
 </w:ftr>
 </file>
 
@@ -1392,6 +1781,38 @@
     </w:p>
   </w:footnote>
 </w:footnotes>
+</file>
+
+<file path=word/header1.xml><?xml version="1.0" encoding="utf-8"?>
+<w:hdr xmlns:wpc="http://schemas.microsoft.com/office/word/2010/wordprocessingCanvas" xmlns:mc="http://schemas.openxmlformats.org/markup-compatibility/2006" xmlns:o="urn:schemas-microsoft-com:office:office" xmlns:r="http://schemas.openxmlformats.org/officeDocument/2006/relationships" xmlns:m="http://schemas.openxmlformats.org/officeDocument/2006/math" xmlns:v="urn:schemas-microsoft-com:vml" xmlns:wp14="http://schemas.microsoft.com/office/word/2010/wordprocessingDrawing" xmlns:wp="http://schemas.openxmlformats.org/drawingml/2006/wordprocessingDrawing" xmlns:w10="urn:schemas-microsoft-com:office:word" xmlns:w="http://schemas.openxmlformats.org/wordprocessingml/2006/main" xmlns:w14="http://schemas.microsoft.com/office/word/2010/wordml" xmlns:w15="http://schemas.microsoft.com/office/word/2012/wordml" xmlns:wpg="http://schemas.microsoft.com/office/word/2010/wordprocessingGroup" xmlns:wpi="http://schemas.microsoft.com/office/word/2010/wordprocessingInk" xmlns:wne="http://schemas.microsoft.com/office/word/2006/wordml" xmlns:wps="http://schemas.microsoft.com/office/word/2010/wordprocessingShape" mc:Ignorable="w14 w15 wp14">
+  <w:p>
+    <w:pPr>
+      <w:pStyle w:val="Koptekst"/>
+    </w:pPr>
+  </w:p>
+</w:hdr>
+</file>
+
+<file path=word/header2.xml><?xml version="1.0" encoding="utf-8"?>
+<w:hdr xmlns:wpc="http://schemas.microsoft.com/office/word/2010/wordprocessingCanvas" xmlns:mc="http://schemas.openxmlformats.org/markup-compatibility/2006" xmlns:o="urn:schemas-microsoft-com:office:office" xmlns:r="http://schemas.openxmlformats.org/officeDocument/2006/relationships" xmlns:m="http://schemas.openxmlformats.org/officeDocument/2006/math" xmlns:v="urn:schemas-microsoft-com:vml" xmlns:wp14="http://schemas.microsoft.com/office/word/2010/wordprocessingDrawing" xmlns:wp="http://schemas.openxmlformats.org/drawingml/2006/wordprocessingDrawing" xmlns:w10="urn:schemas-microsoft-com:office:word" xmlns:w="http://schemas.openxmlformats.org/wordprocessingml/2006/main" xmlns:w14="http://schemas.microsoft.com/office/word/2010/wordml" xmlns:w15="http://schemas.microsoft.com/office/word/2012/wordml" xmlns:wpg="http://schemas.microsoft.com/office/word/2010/wordprocessingGroup" xmlns:wpi="http://schemas.microsoft.com/office/word/2010/wordprocessingInk" xmlns:wne="http://schemas.microsoft.com/office/word/2006/wordml" xmlns:wps="http://schemas.microsoft.com/office/word/2010/wordprocessingShape" mc:Ignorable="w14 w15 wp14">
+  <w:p>
+    <w:pPr>
+      <w:pStyle w:val="Koptekst"/>
+    </w:pPr>
+    <w:bookmarkStart w:id="0" w:name="_GoBack"/>
+    <w:bookmarkEnd w:id="0"/>
+  </w:p>
+</w:hdr>
+</file>
+
+<file path=word/header3.xml><?xml version="1.0" encoding="utf-8"?>
+<w:hdr xmlns:wpc="http://schemas.microsoft.com/office/word/2010/wordprocessingCanvas" xmlns:mc="http://schemas.openxmlformats.org/markup-compatibility/2006" xmlns:o="urn:schemas-microsoft-com:office:office" xmlns:r="http://schemas.openxmlformats.org/officeDocument/2006/relationships" xmlns:m="http://schemas.openxmlformats.org/officeDocument/2006/math" xmlns:v="urn:schemas-microsoft-com:vml" xmlns:wp14="http://schemas.microsoft.com/office/word/2010/wordprocessingDrawing" xmlns:wp="http://schemas.openxmlformats.org/drawingml/2006/wordprocessingDrawing" xmlns:w10="urn:schemas-microsoft-com:office:word" xmlns:w="http://schemas.openxmlformats.org/wordprocessingml/2006/main" xmlns:w14="http://schemas.microsoft.com/office/word/2010/wordml" xmlns:w15="http://schemas.microsoft.com/office/word/2012/wordml" xmlns:wpg="http://schemas.microsoft.com/office/word/2010/wordprocessingGroup" xmlns:wpi="http://schemas.microsoft.com/office/word/2010/wordprocessingInk" xmlns:wne="http://schemas.microsoft.com/office/word/2006/wordml" xmlns:wps="http://schemas.microsoft.com/office/word/2010/wordprocessingShape" mc:Ignorable="w14 w15 wp14">
+  <w:p>
+    <w:pPr>
+      <w:pStyle w:val="Koptekst"/>
+    </w:pPr>
+  </w:p>
+</w:hdr>
 </file>
 
 <file path=word/numbering.xml><?xml version="1.0" encoding="utf-8"?>
@@ -2633,6 +3054,24 @@
       <w:u w:val="single"/>
     </w:rPr>
   </w:style>
+  <w:style w:type="character" w:styleId="Tekstvantijdelijkeaanduiding">
+    <w:name w:val="Placeholder Text"/>
+    <w:basedOn w:val="Standaardalinea-lettertype"/>
+    <w:uiPriority w:val="99"/>
+    <w:semiHidden/>
+    <w:rsid w:val="006A6EAE"/>
+    <w:rPr>
+      <w:color w:val="808080"/>
+    </w:rPr>
+  </w:style>
+  <w:style w:type="character" w:styleId="Regelnummer">
+    <w:name w:val="line number"/>
+    <w:basedOn w:val="Standaardalinea-lettertype"/>
+    <w:uiPriority w:val="99"/>
+    <w:semiHidden/>
+    <w:unhideWhenUsed/>
+    <w:rsid w:val="00DC70B8"/>
+  </w:style>
 </w:styles>
 </file>
 
@@ -3060,11 +3499,11 @@
         </c:dLbls>
         <c:gapWidth val="219"/>
         <c:overlap val="-27"/>
-        <c:axId val="310491536"/>
-        <c:axId val="310488400"/>
+        <c:axId val="355592144"/>
+        <c:axId val="355588616"/>
       </c:barChart>
       <c:catAx>
-        <c:axId val="310491536"/>
+        <c:axId val="355592144"/>
         <c:scaling>
           <c:orientation val="minMax"/>
         </c:scaling>
@@ -3107,7 +3546,7 @@
             <a:endParaRPr lang="nl-NL"/>
           </a:p>
         </c:txPr>
-        <c:crossAx val="310488400"/>
+        <c:crossAx val="355588616"/>
         <c:crosses val="autoZero"/>
         <c:auto val="1"/>
         <c:lblAlgn val="ctr"/>
@@ -3115,7 +3554,7 @@
         <c:noMultiLvlLbl val="0"/>
       </c:catAx>
       <c:valAx>
-        <c:axId val="310488400"/>
+        <c:axId val="355588616"/>
         <c:scaling>
           <c:orientation val="minMax"/>
         </c:scaling>
@@ -3166,7 +3605,7 @@
             <a:endParaRPr lang="nl-NL"/>
           </a:p>
         </c:txPr>
-        <c:crossAx val="310491536"/>
+        <c:crossAx val="355592144"/>
         <c:crosses val="autoZero"/>
         <c:crossBetween val="between"/>
       </c:valAx>
@@ -3784,6 +4223,539 @@
 </cs:chartStyle>
 </file>
 
+<file path=word/glossary/document.xml><?xml version="1.0" encoding="utf-8"?>
+<w:glossaryDocument xmlns:wpc="http://schemas.microsoft.com/office/word/2010/wordprocessingCanvas" xmlns:mc="http://schemas.openxmlformats.org/markup-compatibility/2006" xmlns:o="urn:schemas-microsoft-com:office:office" xmlns:r="http://schemas.openxmlformats.org/officeDocument/2006/relationships" xmlns:m="http://schemas.openxmlformats.org/officeDocument/2006/math" xmlns:v="urn:schemas-microsoft-com:vml" xmlns:wp14="http://schemas.microsoft.com/office/word/2010/wordprocessingDrawing" xmlns:wp="http://schemas.openxmlformats.org/drawingml/2006/wordprocessingDrawing" xmlns:w10="urn:schemas-microsoft-com:office:word" xmlns:w="http://schemas.openxmlformats.org/wordprocessingml/2006/main" xmlns:w14="http://schemas.microsoft.com/office/word/2010/wordml" xmlns:w15="http://schemas.microsoft.com/office/word/2012/wordml" xmlns:wpg="http://schemas.microsoft.com/office/word/2010/wordprocessingGroup" xmlns:wpi="http://schemas.microsoft.com/office/word/2010/wordprocessingInk" xmlns:wne="http://schemas.microsoft.com/office/word/2006/wordml" xmlns:wps="http://schemas.microsoft.com/office/word/2010/wordprocessingShape" mc:Ignorable="w14 w15 wp14"/>
+</file>
+
+<file path=word/glossary/fontTable.xml><?xml version="1.0" encoding="utf-8"?>
+<w:fonts xmlns:mc="http://schemas.openxmlformats.org/markup-compatibility/2006" xmlns:r="http://schemas.openxmlformats.org/officeDocument/2006/relationships" xmlns:w="http://schemas.openxmlformats.org/wordprocessingml/2006/main" xmlns:w14="http://schemas.microsoft.com/office/word/2010/wordml" xmlns:w15="http://schemas.microsoft.com/office/word/2012/wordml" mc:Ignorable="w14 w15">
+  <w:font w:name="Symbol">
+    <w:panose1 w:val="05050102010706020507"/>
+    <w:charset w:val="02"/>
+    <w:family w:val="roman"/>
+    <w:pitch w:val="variable"/>
+    <w:sig w:usb0="00000000" w:usb1="10000000" w:usb2="00000000" w:usb3="00000000" w:csb0="80000000" w:csb1="00000000"/>
+  </w:font>
+  <w:font w:name="Times New Roman">
+    <w:altName w:val="Times New Roman"/>
+    <w:panose1 w:val="02020603050405020304"/>
+    <w:charset w:val="00"/>
+    <w:family w:val="roman"/>
+    <w:pitch w:val="variable"/>
+    <w:sig w:usb0="E0002EFF" w:usb1="C0007843" w:usb2="00000009" w:usb3="00000000" w:csb0="000001FF" w:csb1="00000000"/>
+  </w:font>
+  <w:font w:name="Courier New">
+    <w:panose1 w:val="02070309020205020404"/>
+    <w:charset w:val="00"/>
+    <w:family w:val="modern"/>
+    <w:pitch w:val="fixed"/>
+    <w:sig w:usb0="E0002AFF" w:usb1="C0007843" w:usb2="00000009" w:usb3="00000000" w:csb0="000001FF" w:csb1="00000000"/>
+  </w:font>
+  <w:font w:name="Wingdings">
+    <w:panose1 w:val="05000000000000000000"/>
+    <w:charset w:val="02"/>
+    <w:family w:val="auto"/>
+    <w:pitch w:val="variable"/>
+    <w:sig w:usb0="00000000" w:usb1="10000000" w:usb2="00000000" w:usb3="00000000" w:csb0="80000000" w:csb1="00000000"/>
+  </w:font>
+  <w:font w:name="Calibri">
+    <w:panose1 w:val="020F0502020204030204"/>
+    <w:charset w:val="00"/>
+    <w:family w:val="swiss"/>
+    <w:pitch w:val="variable"/>
+    <w:sig w:usb0="E00002FF" w:usb1="4000ACFF" w:usb2="00000001" w:usb3="00000000" w:csb0="0000019F" w:csb1="00000000"/>
+  </w:font>
+  <w:font w:name="Calibri Light">
+    <w:panose1 w:val="020F0302020204030204"/>
+    <w:charset w:val="00"/>
+    <w:family w:val="swiss"/>
+    <w:pitch w:val="variable"/>
+    <w:sig w:usb0="A00002EF" w:usb1="4000207B" w:usb2="00000000" w:usb3="00000000" w:csb0="0000019F" w:csb1="00000000"/>
+  </w:font>
+</w:fonts>
+</file>
+
+<file path=word/glossary/settings.xml><?xml version="1.0" encoding="utf-8"?>
+<w:settings xmlns:mc="http://schemas.openxmlformats.org/markup-compatibility/2006" xmlns:o="urn:schemas-microsoft-com:office:office" xmlns:r="http://schemas.openxmlformats.org/officeDocument/2006/relationships" xmlns:m="http://schemas.openxmlformats.org/officeDocument/2006/math" xmlns:v="urn:schemas-microsoft-com:vml" xmlns:w10="urn:schemas-microsoft-com:office:word" xmlns:w="http://schemas.openxmlformats.org/wordprocessingml/2006/main" xmlns:w14="http://schemas.microsoft.com/office/word/2010/wordml" xmlns:w15="http://schemas.microsoft.com/office/word/2012/wordml" xmlns:sl="http://schemas.openxmlformats.org/schemaLibrary/2006/main" mc:Ignorable="w14 w15">
+  <w:view w:val="normal"/>
+  <w:defaultTabStop w:val="708"/>
+  <w:hyphenationZone w:val="425"/>
+  <w:characterSpacingControl w:val="doNotCompress"/>
+  <w:compat>
+    <w:useFELayout/>
+    <w:compatSetting w:name="compatibilityMode" w:uri="http://schemas.microsoft.com/office/word" w:val="15"/>
+    <w:compatSetting w:name="overrideTableStyleFontSizeAndJustification" w:uri="http://schemas.microsoft.com/office/word" w:val="1"/>
+    <w:compatSetting w:name="enableOpenTypeFeatures" w:uri="http://schemas.microsoft.com/office/word" w:val="1"/>
+    <w:compatSetting w:name="doNotFlipMirrorIndents" w:uri="http://schemas.microsoft.com/office/word" w:val="1"/>
+    <w:compatSetting w:name="differentiateMultirowTableHeaders" w:uri="http://schemas.microsoft.com/office/word" w:val="1"/>
+  </w:compat>
+  <w:rsids>
+    <w:rsidRoot w:val="006763A9"/>
+    <w:rsid w:val="006763A9"/>
+    <w:rsid w:val="00D24C8F"/>
+  </w:rsids>
+  <m:mathPr>
+    <m:mathFont m:val="Cambria Math"/>
+    <m:brkBin m:val="before"/>
+    <m:brkBinSub m:val="--"/>
+    <m:smallFrac m:val="0"/>
+    <m:dispDef/>
+    <m:lMargin m:val="0"/>
+    <m:rMargin m:val="0"/>
+    <m:defJc m:val="centerGroup"/>
+    <m:wrapIndent m:val="1440"/>
+    <m:intLim m:val="subSup"/>
+    <m:naryLim m:val="undOvr"/>
+  </m:mathPr>
+  <w:themeFontLang w:val="nl-NL"/>
+  <w:clrSchemeMapping w:bg1="light1" w:t1="dark1" w:bg2="light2" w:t2="dark2" w:accent1="accent1" w:accent2="accent2" w:accent3="accent3" w:accent4="accent4" w:accent5="accent5" w:accent6="accent6" w:hyperlink="hyperlink" w:followedHyperlink="followedHyperlink"/>
+  <w:decimalSymbol w:val=","/>
+  <w:listSeparator w:val=";"/>
+  <w15:chartTrackingRefBased/>
+</w:settings>
+</file>
+
+<file path=word/glossary/styles.xml><?xml version="1.0" encoding="utf-8"?>
+<w:styles xmlns:mc="http://schemas.openxmlformats.org/markup-compatibility/2006" xmlns:r="http://schemas.openxmlformats.org/officeDocument/2006/relationships" xmlns:w="http://schemas.openxmlformats.org/wordprocessingml/2006/main" xmlns:w14="http://schemas.microsoft.com/office/word/2010/wordml" xmlns:w15="http://schemas.microsoft.com/office/word/2012/wordml" mc:Ignorable="w14 w15">
+  <w:docDefaults>
+    <w:rPrDefault>
+      <w:rPr>
+        <w:rFonts w:asciiTheme="minorHAnsi" w:eastAsiaTheme="minorEastAsia" w:hAnsiTheme="minorHAnsi" w:cstheme="minorBidi"/>
+        <w:sz w:val="22"/>
+        <w:szCs w:val="22"/>
+        <w:lang w:val="nl-NL" w:eastAsia="nl-NL" w:bidi="ar-SA"/>
+      </w:rPr>
+    </w:rPrDefault>
+    <w:pPrDefault>
+      <w:pPr>
+        <w:spacing w:after="160" w:line="259" w:lineRule="auto"/>
+      </w:pPr>
+    </w:pPrDefault>
+  </w:docDefaults>
+  <w:latentStyles w:defLockedState="0" w:defUIPriority="99" w:defSemiHidden="0" w:defUnhideWhenUsed="0" w:defQFormat="0" w:count="371">
+    <w:lsdException w:name="Normal" w:uiPriority="0" w:qFormat="1"/>
+    <w:lsdException w:name="heading 1" w:uiPriority="9" w:qFormat="1"/>
+    <w:lsdException w:name="heading 2" w:semiHidden="1" w:uiPriority="9" w:unhideWhenUsed="1" w:qFormat="1"/>
+    <w:lsdException w:name="heading 3" w:semiHidden="1" w:uiPriority="9" w:unhideWhenUsed="1" w:qFormat="1"/>
+    <w:lsdException w:name="heading 4" w:semiHidden="1" w:uiPriority="9" w:unhideWhenUsed="1" w:qFormat="1"/>
+    <w:lsdException w:name="heading 5" w:semiHidden="1" w:uiPriority="9" w:unhideWhenUsed="1" w:qFormat="1"/>
+    <w:lsdException w:name="heading 6" w:semiHidden="1" w:uiPriority="9" w:unhideWhenUsed="1" w:qFormat="1"/>
+    <w:lsdException w:name="heading 7" w:semiHidden="1" w:uiPriority="9" w:unhideWhenUsed="1" w:qFormat="1"/>
+    <w:lsdException w:name="heading 8" w:semiHidden="1" w:uiPriority="9" w:unhideWhenUsed="1" w:qFormat="1"/>
+    <w:lsdException w:name="heading 9" w:semiHidden="1" w:uiPriority="9" w:unhideWhenUsed="1" w:qFormat="1"/>
+    <w:lsdException w:name="index 1" w:semiHidden="1" w:unhideWhenUsed="1"/>
+    <w:lsdException w:name="index 2" w:semiHidden="1" w:unhideWhenUsed="1"/>
+    <w:lsdException w:name="index 3" w:semiHidden="1" w:unhideWhenUsed="1"/>
+    <w:lsdException w:name="index 4" w:semiHidden="1" w:unhideWhenUsed="1"/>
+    <w:lsdException w:name="index 5" w:semiHidden="1" w:unhideWhenUsed="1"/>
+    <w:lsdException w:name="index 6" w:semiHidden="1" w:unhideWhenUsed="1"/>
+    <w:lsdException w:name="index 7" w:semiHidden="1" w:unhideWhenUsed="1"/>
+    <w:lsdException w:name="index 8" w:semiHidden="1" w:unhideWhenUsed="1"/>
+    <w:lsdException w:name="index 9" w:semiHidden="1" w:unhideWhenUsed="1"/>
+    <w:lsdException w:name="toc 1" w:semiHidden="1" w:uiPriority="39" w:unhideWhenUsed="1"/>
+    <w:lsdException w:name="toc 2" w:semiHidden="1" w:uiPriority="39" w:unhideWhenUsed="1"/>
+    <w:lsdException w:name="toc 3" w:semiHidden="1" w:uiPriority="39" w:unhideWhenUsed="1"/>
+    <w:lsdException w:name="toc 4" w:semiHidden="1" w:uiPriority="39" w:unhideWhenUsed="1"/>
+    <w:lsdException w:name="toc 5" w:semiHidden="1" w:uiPriority="39" w:unhideWhenUsed="1"/>
+    <w:lsdException w:name="toc 6" w:semiHidden="1" w:uiPriority="39" w:unhideWhenUsed="1"/>
+    <w:lsdException w:name="toc 7" w:semiHidden="1" w:uiPriority="39" w:unhideWhenUsed="1"/>
+    <w:lsdException w:name="toc 8" w:semiHidden="1" w:uiPriority="39" w:unhideWhenUsed="1"/>
+    <w:lsdException w:name="toc 9" w:semiHidden="1" w:uiPriority="39" w:unhideWhenUsed="1"/>
+    <w:lsdException w:name="Normal Indent" w:semiHidden="1" w:unhideWhenUsed="1"/>
+    <w:lsdException w:name="footnote text" w:semiHidden="1" w:unhideWhenUsed="1"/>
+    <w:lsdException w:name="annotation text" w:semiHidden="1" w:unhideWhenUsed="1"/>
+    <w:lsdException w:name="header" w:semiHidden="1" w:unhideWhenUsed="1"/>
+    <w:lsdException w:name="footer" w:semiHidden="1" w:unhideWhenUsed="1"/>
+    <w:lsdException w:name="index heading" w:semiHidden="1" w:unhideWhenUsed="1"/>
+    <w:lsdException w:name="caption" w:semiHidden="1" w:uiPriority="35" w:unhideWhenUsed="1" w:qFormat="1"/>
+    <w:lsdException w:name="table of figures" w:semiHidden="1" w:unhideWhenUsed="1"/>
+    <w:lsdException w:name="envelope address" w:semiHidden="1" w:unhideWhenUsed="1"/>
+    <w:lsdException w:name="envelope return" w:semiHidden="1" w:unhideWhenUsed="1"/>
+    <w:lsdException w:name="footnote reference" w:semiHidden="1" w:unhideWhenUsed="1"/>
+    <w:lsdException w:name="annotation reference" w:semiHidden="1" w:unhideWhenUsed="1"/>
+    <w:lsdException w:name="line number" w:semiHidden="1" w:unhideWhenUsed="1"/>
+    <w:lsdException w:name="page number" w:semiHidden="1" w:unhideWhenUsed="1"/>
+    <w:lsdException w:name="endnote reference" w:semiHidden="1" w:unhideWhenUsed="1"/>
+    <w:lsdException w:name="endnote text" w:semiHidden="1" w:unhideWhenUsed="1"/>
+    <w:lsdException w:name="table of authorities" w:semiHidden="1" w:unhideWhenUsed="1"/>
+    <w:lsdException w:name="macro" w:semiHidden="1" w:unhideWhenUsed="1"/>
+    <w:lsdException w:name="toa heading" w:semiHidden="1" w:unhideWhenUsed="1"/>
+    <w:lsdException w:name="List" w:semiHidden="1" w:unhideWhenUsed="1"/>
+    <w:lsdException w:name="List Bullet" w:semiHidden="1" w:unhideWhenUsed="1"/>
+    <w:lsdException w:name="List Number" w:semiHidden="1" w:unhideWhenUsed="1"/>
+    <w:lsdException w:name="List 2" w:semiHidden="1" w:unhideWhenUsed="1"/>
+    <w:lsdException w:name="List 3" w:semiHidden="1" w:unhideWhenUsed="1"/>
+    <w:lsdException w:name="List 4" w:semiHidden="1" w:unhideWhenUsed="1"/>
+    <w:lsdException w:name="List 5" w:semiHidden="1" w:unhideWhenUsed="1"/>
+    <w:lsdException w:name="List Bullet 2" w:semiHidden="1" w:unhideWhenUsed="1"/>
+    <w:lsdException w:name="List Bullet 3" w:semiHidden="1" w:unhideWhenUsed="1"/>
+    <w:lsdException w:name="List Bullet 4" w:semiHidden="1" w:unhideWhenUsed="1"/>
+    <w:lsdException w:name="List Bullet 5" w:semiHidden="1" w:unhideWhenUsed="1"/>
+    <w:lsdException w:name="List Number 2" w:semiHidden="1" w:unhideWhenUsed="1"/>
+    <w:lsdException w:name="List Number 3" w:semiHidden="1" w:unhideWhenUsed="1"/>
+    <w:lsdException w:name="List Number 4" w:semiHidden="1" w:unhideWhenUsed="1"/>
+    <w:lsdException w:name="List Number 5" w:semiHidden="1" w:unhideWhenUsed="1"/>
+    <w:lsdException w:name="Title" w:uiPriority="10" w:qFormat="1"/>
+    <w:lsdException w:name="Closing" w:semiHidden="1" w:unhideWhenUsed="1"/>
+    <w:lsdException w:name="Signature" w:semiHidden="1" w:unhideWhenUsed="1"/>
+    <w:lsdException w:name="Default Paragraph Font" w:semiHidden="1" w:uiPriority="1" w:unhideWhenUsed="1"/>
+    <w:lsdException w:name="Body Text" w:semiHidden="1" w:unhideWhenUsed="1"/>
+    <w:lsdException w:name="Body Text Indent" w:semiHidden="1" w:unhideWhenUsed="1"/>
+    <w:lsdException w:name="List Continue" w:semiHidden="1" w:unhideWhenUsed="1"/>
+    <w:lsdException w:name="List Continue 2" w:semiHidden="1" w:unhideWhenUsed="1"/>
+    <w:lsdException w:name="List Continue 3" w:semiHidden="1" w:unhideWhenUsed="1"/>
+    <w:lsdException w:name="List Continue 4" w:semiHidden="1" w:unhideWhenUsed="1"/>
+    <w:lsdException w:name="List Continue 5" w:semiHidden="1" w:unhideWhenUsed="1"/>
+    <w:lsdException w:name="Message Header" w:semiHidden="1" w:unhideWhenUsed="1"/>
+    <w:lsdException w:name="Subtitle" w:uiPriority="11" w:qFormat="1"/>
+    <w:lsdException w:name="Salutation" w:semiHidden="1" w:unhideWhenUsed="1"/>
+    <w:lsdException w:name="Date" w:semiHidden="1" w:unhideWhenUsed="1"/>
+    <w:lsdException w:name="Body Text First Indent" w:semiHidden="1" w:unhideWhenUsed="1"/>
+    <w:lsdException w:name="Body Text First Indent 2" w:semiHidden="1" w:unhideWhenUsed="1"/>
+    <w:lsdException w:name="Note Heading" w:semiHidden="1" w:unhideWhenUsed="1"/>
+    <w:lsdException w:name="Body Text 2" w:semiHidden="1" w:unhideWhenUsed="1"/>
+    <w:lsdException w:name="Body Text 3" w:semiHidden="1" w:unhideWhenUsed="1"/>
+    <w:lsdException w:name="Body Text Indent 2" w:semiHidden="1" w:unhideWhenUsed="1"/>
+    <w:lsdException w:name="Body Text Indent 3" w:semiHidden="1" w:unhideWhenUsed="1"/>
+    <w:lsdException w:name="Block Text" w:semiHidden="1" w:unhideWhenUsed="1"/>
+    <w:lsdException w:name="Hyperlink" w:semiHidden="1" w:unhideWhenUsed="1"/>
+    <w:lsdException w:name="FollowedHyperlink" w:semiHidden="1" w:unhideWhenUsed="1"/>
+    <w:lsdException w:name="Strong" w:uiPriority="22" w:qFormat="1"/>
+    <w:lsdException w:name="Emphasis" w:uiPriority="20" w:qFormat="1"/>
+    <w:lsdException w:name="Document Map" w:semiHidden="1" w:unhideWhenUsed="1"/>
+    <w:lsdException w:name="Plain Text" w:semiHidden="1" w:unhideWhenUsed="1"/>
+    <w:lsdException w:name="E-mail Signature" w:semiHidden="1" w:unhideWhenUsed="1"/>
+    <w:lsdException w:name="HTML Top of Form" w:semiHidden="1" w:unhideWhenUsed="1"/>
+    <w:lsdException w:name="HTML Bottom of Form" w:semiHidden="1" w:unhideWhenUsed="1"/>
+    <w:lsdException w:name="Normal (Web)" w:semiHidden="1" w:unhideWhenUsed="1"/>
+    <w:lsdException w:name="HTML Acronym" w:semiHidden="1" w:unhideWhenUsed="1"/>
+    <w:lsdException w:name="HTML Address" w:semiHidden="1" w:unhideWhenUsed="1"/>
+    <w:lsdException w:name="HTML Cite" w:semiHidden="1" w:unhideWhenUsed="1"/>
+    <w:lsdException w:name="HTML Code" w:semiHidden="1" w:unhideWhenUsed="1"/>
+    <w:lsdException w:name="HTML Definition" w:semiHidden="1" w:unhideWhenUsed="1"/>
+    <w:lsdException w:name="HTML Keyboard" w:semiHidden="1" w:unhideWhenUsed="1"/>
+    <w:lsdException w:name="HTML Preformatted" w:semiHidden="1" w:unhideWhenUsed="1"/>
+    <w:lsdException w:name="HTML Sample" w:semiHidden="1" w:unhideWhenUsed="1"/>
+    <w:lsdException w:name="HTML Typewriter" w:semiHidden="1" w:unhideWhenUsed="1"/>
+    <w:lsdException w:name="HTML Variable" w:semiHidden="1" w:unhideWhenUsed="1"/>
+    <w:lsdException w:name="Normal Table" w:semiHidden="1" w:unhideWhenUsed="1"/>
+    <w:lsdException w:name="annotation subject" w:semiHidden="1" w:unhideWhenUsed="1"/>
+    <w:lsdException w:name="No List" w:semiHidden="1" w:unhideWhenUsed="1"/>
+    <w:lsdException w:name="Outline List 1" w:semiHidden="1" w:unhideWhenUsed="1"/>
+    <w:lsdException w:name="Outline List 2" w:semiHidden="1" w:unhideWhenUsed="1"/>
+    <w:lsdException w:name="Outline List 3" w:semiHidden="1" w:unhideWhenUsed="1"/>
+    <w:lsdException w:name="Table Simple 1" w:semiHidden="1" w:unhideWhenUsed="1"/>
+    <w:lsdException w:name="Table Simple 2" w:semiHidden="1" w:unhideWhenUsed="1"/>
+    <w:lsdException w:name="Table Simple 3" w:semiHidden="1" w:unhideWhenUsed="1"/>
+    <w:lsdException w:name="Table Classic 1" w:semiHidden="1" w:unhideWhenUsed="1"/>
+    <w:lsdException w:name="Table Classic 2" w:semiHidden="1" w:unhideWhenUsed="1"/>
+    <w:lsdException w:name="Table Classic 3" w:semiHidden="1" w:unhideWhenUsed="1"/>
+    <w:lsdException w:name="Table Classic 4" w:semiHidden="1" w:unhideWhenUsed="1"/>
+    <w:lsdException w:name="Table Colorful 1" w:semiHidden="1" w:unhideWhenUsed="1"/>
+    <w:lsdException w:name="Table Colorful 2" w:semiHidden="1" w:unhideWhenUsed="1"/>
+    <w:lsdException w:name="Table Colorful 3" w:semiHidden="1" w:unhideWhenUsed="1"/>
+    <w:lsdException w:name="Table Columns 1" w:semiHidden="1" w:unhideWhenUsed="1"/>
+    <w:lsdException w:name="Table Columns 2" w:semiHidden="1" w:unhideWhenUsed="1"/>
+    <w:lsdException w:name="Table Columns 3" w:semiHidden="1" w:unhideWhenUsed="1"/>
+    <w:lsdException w:name="Table Columns 4" w:semiHidden="1" w:unhideWhenUsed="1"/>
+    <w:lsdException w:name="Table Columns 5" w:semiHidden="1" w:unhideWhenUsed="1"/>
+    <w:lsdException w:name="Table Grid 1" w:semiHidden="1" w:unhideWhenUsed="1"/>
+    <w:lsdException w:name="Table Grid 2" w:semiHidden="1" w:unhideWhenUsed="1"/>
+    <w:lsdException w:name="Table Grid 3" w:semiHidden="1" w:unhideWhenUsed="1"/>
+    <w:lsdException w:name="Table Grid 4" w:semiHidden="1" w:unhideWhenUsed="1"/>
+    <w:lsdException w:name="Table Grid 5" w:semiHidden="1" w:unhideWhenUsed="1"/>
+    <w:lsdException w:name="Table Grid 6" w:semiHidden="1" w:unhideWhenUsed="1"/>
+    <w:lsdException w:name="Table Grid 7" w:semiHidden="1" w:unhideWhenUsed="1"/>
+    <w:lsdException w:name="Table Grid 8" w:semiHidden="1" w:unhideWhenUsed="1"/>
+    <w:lsdException w:name="Table List 1" w:semiHidden="1" w:unhideWhenUsed="1"/>
+    <w:lsdException w:name="Table List 2" w:semiHidden="1" w:unhideWhenUsed="1"/>
+    <w:lsdException w:name="Table List 3" w:semiHidden="1" w:unhideWhenUsed="1"/>
+    <w:lsdException w:name="Table List 4" w:semiHidden="1" w:unhideWhenUsed="1"/>
+    <w:lsdException w:name="Table List 5" w:semiHidden="1" w:unhideWhenUsed="1"/>
+    <w:lsdException w:name="Table List 6" w:semiHidden="1" w:unhideWhenUsed="1"/>
+    <w:lsdException w:name="Table List 7" w:semiHidden="1" w:unhideWhenUsed="1"/>
+    <w:lsdException w:name="Table List 8" w:semiHidden="1" w:unhideWhenUsed="1"/>
+    <w:lsdException w:name="Table 3D effects 1" w:semiHidden="1" w:unhideWhenUsed="1"/>
+    <w:lsdException w:name="Table 3D effects 2" w:semiHidden="1" w:unhideWhenUsed="1"/>
+    <w:lsdException w:name="Table 3D effects 3" w:semiHidden="1" w:unhideWhenUsed="1"/>
+    <w:lsdException w:name="Table Contemporary" w:semiHidden="1" w:unhideWhenUsed="1"/>
+    <w:lsdException w:name="Table Elegant" w:semiHidden="1" w:unhideWhenUsed="1"/>
+    <w:lsdException w:name="Table Professional" w:semiHidden="1" w:unhideWhenUsed="1"/>
+    <w:lsdException w:name="Table Subtle 1" w:semiHidden="1" w:unhideWhenUsed="1"/>
+    <w:lsdException w:name="Table Subtle 2" w:semiHidden="1" w:unhideWhenUsed="1"/>
+    <w:lsdException w:name="Table Web 1" w:semiHidden="1" w:unhideWhenUsed="1"/>
+    <w:lsdException w:name="Table Web 2" w:semiHidden="1" w:unhideWhenUsed="1"/>
+    <w:lsdException w:name="Table Web 3" w:semiHidden="1" w:unhideWhenUsed="1"/>
+    <w:lsdException w:name="Balloon Text" w:semiHidden="1" w:unhideWhenUsed="1"/>
+    <w:lsdException w:name="Table Grid" w:uiPriority="39"/>
+    <w:lsdException w:name="Table Theme" w:semiHidden="1" w:unhideWhenUsed="1"/>
+    <w:lsdException w:name="Placeholder Text" w:semiHidden="1"/>
+    <w:lsdException w:name="No Spacing" w:uiPriority="1" w:qFormat="1"/>
+    <w:lsdException w:name="Light Shading" w:uiPriority="60"/>
+    <w:lsdException w:name="Light List" w:uiPriority="61"/>
+    <w:lsdException w:name="Light Grid" w:uiPriority="62"/>
+    <w:lsdException w:name="Medium Shading 1" w:uiPriority="63"/>
+    <w:lsdException w:name="Medium Shading 2" w:uiPriority="64"/>
+    <w:lsdException w:name="Medium List 1" w:uiPriority="65"/>
+    <w:lsdException w:name="Medium List 2" w:uiPriority="66"/>
+    <w:lsdException w:name="Medium Grid 1" w:uiPriority="67"/>
+    <w:lsdException w:name="Medium Grid 2" w:uiPriority="68"/>
+    <w:lsdException w:name="Medium Grid 3" w:uiPriority="69"/>
+    <w:lsdException w:name="Dark List" w:uiPriority="70"/>
+    <w:lsdException w:name="Colorful Shading" w:uiPriority="71"/>
+    <w:lsdException w:name="Colorful List" w:uiPriority="72"/>
+    <w:lsdException w:name="Colorful Grid" w:uiPriority="73"/>
+    <w:lsdException w:name="Light Shading Accent 1" w:uiPriority="60"/>
+    <w:lsdException w:name="Light List Accent 1" w:uiPriority="61"/>
+    <w:lsdException w:name="Light Grid Accent 1" w:uiPriority="62"/>
+    <w:lsdException w:name="Medium Shading 1 Accent 1" w:uiPriority="63"/>
+    <w:lsdException w:name="Medium Shading 2 Accent 1" w:uiPriority="64"/>
+    <w:lsdException w:name="Medium List 1 Accent 1" w:uiPriority="65"/>
+    <w:lsdException w:name="Revision" w:semiHidden="1"/>
+    <w:lsdException w:name="List Paragraph" w:uiPriority="34" w:qFormat="1"/>
+    <w:lsdException w:name="Quote" w:uiPriority="29" w:qFormat="1"/>
+    <w:lsdException w:name="Intense Quote" w:uiPriority="30" w:qFormat="1"/>
+    <w:lsdException w:name="Medium List 2 Accent 1" w:uiPriority="66"/>
+    <w:lsdException w:name="Medium Grid 1 Accent 1" w:uiPriority="67"/>
+    <w:lsdException w:name="Medium Grid 2 Accent 1" w:uiPriority="68"/>
+    <w:lsdException w:name="Medium Grid 3 Accent 1" w:uiPriority="69"/>
+    <w:lsdException w:name="Dark List Accent 1" w:uiPriority="70"/>
+    <w:lsdException w:name="Colorful Shading Accent 1" w:uiPriority="71"/>
+    <w:lsdException w:name="Colorful List Accent 1" w:uiPriority="72"/>
+    <w:lsdException w:name="Colorful Grid Accent 1" w:uiPriority="73"/>
+    <w:lsdException w:name="Light Shading Accent 2" w:uiPriority="60"/>
+    <w:lsdException w:name="Light List Accent 2" w:uiPriority="61"/>
+    <w:lsdException w:name="Light Grid Accent 2" w:uiPriority="62"/>
+    <w:lsdException w:name="Medium Shading 1 Accent 2" w:uiPriority="63"/>
+    <w:lsdException w:name="Medium Shading 2 Accent 2" w:uiPriority="64"/>
+    <w:lsdException w:name="Medium List 1 Accent 2" w:uiPriority="65"/>
+    <w:lsdException w:name="Medium List 2 Accent 2" w:uiPriority="66"/>
+    <w:lsdException w:name="Medium Grid 1 Accent 2" w:uiPriority="67"/>
+    <w:lsdException w:name="Medium Grid 2 Accent 2" w:uiPriority="68"/>
+    <w:lsdException w:name="Medium Grid 3 Accent 2" w:uiPriority="69"/>
+    <w:lsdException w:name="Dark List Accent 2" w:uiPriority="70"/>
+    <w:lsdException w:name="Colorful Shading Accent 2" w:uiPriority="71"/>
+    <w:lsdException w:name="Colorful List Accent 2" w:uiPriority="72"/>
+    <w:lsdException w:name="Colorful Grid Accent 2" w:uiPriority="73"/>
+    <w:lsdException w:name="Light Shading Accent 3" w:uiPriority="60"/>
+    <w:lsdException w:name="Light List Accent 3" w:uiPriority="61"/>
+    <w:lsdException w:name="Light Grid Accent 3" w:uiPriority="62"/>
+    <w:lsdException w:name="Medium Shading 1 Accent 3" w:uiPriority="63"/>
+    <w:lsdException w:name="Medium Shading 2 Accent 3" w:uiPriority="64"/>
+    <w:lsdException w:name="Medium List 1 Accent 3" w:uiPriority="65"/>
+    <w:lsdException w:name="Medium List 2 Accent 3" w:uiPriority="66"/>
+    <w:lsdException w:name="Medium Grid 1 Accent 3" w:uiPriority="67"/>
+    <w:lsdException w:name="Medium Grid 2 Accent 3" w:uiPriority="68"/>
+    <w:lsdException w:name="Medium Grid 3 Accent 3" w:uiPriority="69"/>
+    <w:lsdException w:name="Dark List Accent 3" w:uiPriority="70"/>
+    <w:lsdException w:name="Colorful Shading Accent 3" w:uiPriority="71"/>
+    <w:lsdException w:name="Colorful List Accent 3" w:uiPriority="72"/>
+    <w:lsdException w:name="Colorful Grid Accent 3" w:uiPriority="73"/>
+    <w:lsdException w:name="Light Shading Accent 4" w:uiPriority="60"/>
+    <w:lsdException w:name="Light List Accent 4" w:uiPriority="61"/>
+    <w:lsdException w:name="Light Grid Accent 4" w:uiPriority="62"/>
+    <w:lsdException w:name="Medium Shading 1 Accent 4" w:uiPriority="63"/>
+    <w:lsdException w:name="Medium Shading 2 Accent 4" w:uiPriority="64"/>
+    <w:lsdException w:name="Medium List 1 Accent 4" w:uiPriority="65"/>
+    <w:lsdException w:name="Medium List 2 Accent 4" w:uiPriority="66"/>
+    <w:lsdException w:name="Medium Grid 1 Accent 4" w:uiPriority="67"/>
+    <w:lsdException w:name="Medium Grid 2 Accent 4" w:uiPriority="68"/>
+    <w:lsdException w:name="Medium Grid 3 Accent 4" w:uiPriority="69"/>
+    <w:lsdException w:name="Dark List Accent 4" w:uiPriority="70"/>
+    <w:lsdException w:name="Colorful Shading Accent 4" w:uiPriority="71"/>
+    <w:lsdException w:name="Colorful List Accent 4" w:uiPriority="72"/>
+    <w:lsdException w:name="Colorful Grid Accent 4" w:uiPriority="73"/>
+    <w:lsdException w:name="Light Shading Accent 5" w:uiPriority="60"/>
+    <w:lsdException w:name="Light List Accent 5" w:uiPriority="61"/>
+    <w:lsdException w:name="Light Grid Accent 5" w:uiPriority="62"/>
+    <w:lsdException w:name="Medium Shading 1 Accent 5" w:uiPriority="63"/>
+    <w:lsdException w:name="Medium Shading 2 Accent 5" w:uiPriority="64"/>
+    <w:lsdException w:name="Medium List 1 Accent 5" w:uiPriority="65"/>
+    <w:lsdException w:name="Medium List 2 Accent 5" w:uiPriority="66"/>
+    <w:lsdException w:name="Medium Grid 1 Accent 5" w:uiPriority="67"/>
+    <w:lsdException w:name="Medium Grid 2 Accent 5" w:uiPriority="68"/>
+    <w:lsdException w:name="Medium Grid 3 Accent 5" w:uiPriority="69"/>
+    <w:lsdException w:name="Dark List Accent 5" w:uiPriority="70"/>
+    <w:lsdException w:name="Colorful Shading Accent 5" w:uiPriority="71"/>
+    <w:lsdException w:name="Colorful List Accent 5" w:uiPriority="72"/>
+    <w:lsdException w:name="Colorful Grid Accent 5" w:uiPriority="73"/>
+    <w:lsdException w:name="Light Shading Accent 6" w:uiPriority="60"/>
+    <w:lsdException w:name="Light List Accent 6" w:uiPriority="61"/>
+    <w:lsdException w:name="Light Grid Accent 6" w:uiPriority="62"/>
+    <w:lsdException w:name="Medium Shading 1 Accent 6" w:uiPriority="63"/>
+    <w:lsdException w:name="Medium Shading 2 Accent 6" w:uiPriority="64"/>
+    <w:lsdException w:name="Medium List 1 Accent 6" w:uiPriority="65"/>
+    <w:lsdException w:name="Medium List 2 Accent 6" w:uiPriority="66"/>
+    <w:lsdException w:name="Medium Grid 1 Accent 6" w:uiPriority="67"/>
+    <w:lsdException w:name="Medium Grid 2 Accent 6" w:uiPriority="68"/>
+    <w:lsdException w:name="Medium Grid 3 Accent 6" w:uiPriority="69"/>
+    <w:lsdException w:name="Dark List Accent 6" w:uiPriority="70"/>
+    <w:lsdException w:name="Colorful Shading Accent 6" w:uiPriority="71"/>
+    <w:lsdException w:name="Colorful List Accent 6" w:uiPriority="72"/>
+    <w:lsdException w:name="Colorful Grid Accent 6" w:uiPriority="73"/>
+    <w:lsdException w:name="Subtle Emphasis" w:uiPriority="19" w:qFormat="1"/>
+    <w:lsdException w:name="Intense Emphasis" w:uiPriority="21" w:qFormat="1"/>
+    <w:lsdException w:name="Subtle Reference" w:uiPriority="31" w:qFormat="1"/>
+    <w:lsdException w:name="Intense Reference" w:uiPriority="32" w:qFormat="1"/>
+    <w:lsdException w:name="Book Title" w:uiPriority="33" w:qFormat="1"/>
+    <w:lsdException w:name="Bibliography" w:semiHidden="1" w:uiPriority="37" w:unhideWhenUsed="1"/>
+    <w:lsdException w:name="TOC Heading" w:semiHidden="1" w:uiPriority="39" w:unhideWhenUsed="1" w:qFormat="1"/>
+    <w:lsdException w:name="Plain Table 1" w:uiPriority="41"/>
+    <w:lsdException w:name="Plain Table 2" w:uiPriority="42"/>
+    <w:lsdException w:name="Plain Table 3" w:uiPriority="43"/>
+    <w:lsdException w:name="Plain Table 4" w:uiPriority="44"/>
+    <w:lsdException w:name="Plain Table 5" w:uiPriority="45"/>
+    <w:lsdException w:name="Grid Table Light" w:uiPriority="40"/>
+    <w:lsdException w:name="Grid Table 1 Light" w:uiPriority="46"/>
+    <w:lsdException w:name="Grid Table 2" w:uiPriority="47"/>
+    <w:lsdException w:name="Grid Table 3" w:uiPriority="48"/>
+    <w:lsdException w:name="Grid Table 4" w:uiPriority="49"/>
+    <w:lsdException w:name="Grid Table 5 Dark" w:uiPriority="50"/>
+    <w:lsdException w:name="Grid Table 6 Colorful" w:uiPriority="51"/>
+    <w:lsdException w:name="Grid Table 7 Colorful" w:uiPriority="52"/>
+    <w:lsdException w:name="Grid Table 1 Light Accent 1" w:uiPriority="46"/>
+    <w:lsdException w:name="Grid Table 2 Accent 1" w:uiPriority="47"/>
+    <w:lsdException w:name="Grid Table 3 Accent 1" w:uiPriority="48"/>
+    <w:lsdException w:name="Grid Table 4 Accent 1" w:uiPriority="49"/>
+    <w:lsdException w:name="Grid Table 5 Dark Accent 1" w:uiPriority="50"/>
+    <w:lsdException w:name="Grid Table 6 Colorful Accent 1" w:uiPriority="51"/>
+    <w:lsdException w:name="Grid Table 7 Colorful Accent 1" w:uiPriority="52"/>
+    <w:lsdException w:name="Grid Table 1 Light Accent 2" w:uiPriority="46"/>
+    <w:lsdException w:name="Grid Table 2 Accent 2" w:uiPriority="47"/>
+    <w:lsdException w:name="Grid Table 3 Accent 2" w:uiPriority="48"/>
+    <w:lsdException w:name="Grid Table 4 Accent 2" w:uiPriority="49"/>
+    <w:lsdException w:name="Grid Table 5 Dark Accent 2" w:uiPriority="50"/>
+    <w:lsdException w:name="Grid Table 6 Colorful Accent 2" w:uiPriority="51"/>
+    <w:lsdException w:name="Grid Table 7 Colorful Accent 2" w:uiPriority="52"/>
+    <w:lsdException w:name="Grid Table 1 Light Accent 3" w:uiPriority="46"/>
+    <w:lsdException w:name="Grid Table 2 Accent 3" w:uiPriority="47"/>
+    <w:lsdException w:name="Grid Table 3 Accent 3" w:uiPriority="48"/>
+    <w:lsdException w:name="Grid Table 4 Accent 3" w:uiPriority="49"/>
+    <w:lsdException w:name="Grid Table 5 Dark Accent 3" w:uiPriority="50"/>
+    <w:lsdException w:name="Grid Table 6 Colorful Accent 3" w:uiPriority="51"/>
+    <w:lsdException w:name="Grid Table 7 Colorful Accent 3" w:uiPriority="52"/>
+    <w:lsdException w:name="Grid Table 1 Light Accent 4" w:uiPriority="46"/>
+    <w:lsdException w:name="Grid Table 2 Accent 4" w:uiPriority="47"/>
+    <w:lsdException w:name="Grid Table 3 Accent 4" w:uiPriority="48"/>
+    <w:lsdException w:name="Grid Table 4 Accent 4" w:uiPriority="49"/>
+    <w:lsdException w:name="Grid Table 5 Dark Accent 4" w:uiPriority="50"/>
+    <w:lsdException w:name="Grid Table 6 Colorful Accent 4" w:uiPriority="51"/>
+    <w:lsdException w:name="Grid Table 7 Colorful Accent 4" w:uiPriority="52"/>
+    <w:lsdException w:name="Grid Table 1 Light Accent 5" w:uiPriority="46"/>
+    <w:lsdException w:name="Grid Table 2 Accent 5" w:uiPriority="47"/>
+    <w:lsdException w:name="Grid Table 3 Accent 5" w:uiPriority="48"/>
+    <w:lsdException w:name="Grid Table 4 Accent 5" w:uiPriority="49"/>
+    <w:lsdException w:name="Grid Table 5 Dark Accent 5" w:uiPriority="50"/>
+    <w:lsdException w:name="Grid Table 6 Colorful Accent 5" w:uiPriority="51"/>
+    <w:lsdException w:name="Grid Table 7 Colorful Accent 5" w:uiPriority="52"/>
+    <w:lsdException w:name="Grid Table 1 Light Accent 6" w:uiPriority="46"/>
+    <w:lsdException w:name="Grid Table 2 Accent 6" w:uiPriority="47"/>
+    <w:lsdException w:name="Grid Table 3 Accent 6" w:uiPriority="48"/>
+    <w:lsdException w:name="Grid Table 4 Accent 6" w:uiPriority="49"/>
+    <w:lsdException w:name="Grid Table 5 Dark Accent 6" w:uiPriority="50"/>
+    <w:lsdException w:name="Grid Table 6 Colorful Accent 6" w:uiPriority="51"/>
+    <w:lsdException w:name="Grid Table 7 Colorful Accent 6" w:uiPriority="52"/>
+    <w:lsdException w:name="List Table 1 Light" w:uiPriority="46"/>
+    <w:lsdException w:name="List Table 2" w:uiPriority="47"/>
+    <w:lsdException w:name="List Table 3" w:uiPriority="48"/>
+    <w:lsdException w:name="List Table 4" w:uiPriority="49"/>
+    <w:lsdException w:name="List Table 5 Dark" w:uiPriority="50"/>
+    <w:lsdException w:name="List Table 6 Colorful" w:uiPriority="51"/>
+    <w:lsdException w:name="List Table 7 Colorful" w:uiPriority="52"/>
+    <w:lsdException w:name="List Table 1 Light Accent 1" w:uiPriority="46"/>
+    <w:lsdException w:name="List Table 2 Accent 1" w:uiPriority="47"/>
+    <w:lsdException w:name="List Table 3 Accent 1" w:uiPriority="48"/>
+    <w:lsdException w:name="List Table 4 Accent 1" w:uiPriority="49"/>
+    <w:lsdException w:name="List Table 5 Dark Accent 1" w:uiPriority="50"/>
+    <w:lsdException w:name="List Table 6 Colorful Accent 1" w:uiPriority="51"/>
+    <w:lsdException w:name="List Table 7 Colorful Accent 1" w:uiPriority="52"/>
+    <w:lsdException w:name="List Table 1 Light Accent 2" w:uiPriority="46"/>
+    <w:lsdException w:name="List Table 2 Accent 2" w:uiPriority="47"/>
+    <w:lsdException w:name="List Table 3 Accent 2" w:uiPriority="48"/>
+    <w:lsdException w:name="List Table 4 Accent 2" w:uiPriority="49"/>
+    <w:lsdException w:name="List Table 5 Dark Accent 2" w:uiPriority="50"/>
+    <w:lsdException w:name="List Table 6 Colorful Accent 2" w:uiPriority="51"/>
+    <w:lsdException w:name="List Table 7 Colorful Accent 2" w:uiPriority="52"/>
+    <w:lsdException w:name="List Table 1 Light Accent 3" w:uiPriority="46"/>
+    <w:lsdException w:name="List Table 2 Accent 3" w:uiPriority="47"/>
+    <w:lsdException w:name="List Table 3 Accent 3" w:uiPriority="48"/>
+    <w:lsdException w:name="List Table 4 Accent 3" w:uiPriority="49"/>
+    <w:lsdException w:name="List Table 5 Dark Accent 3" w:uiPriority="50"/>
+    <w:lsdException w:name="List Table 6 Colorful Accent 3" w:uiPriority="51"/>
+    <w:lsdException w:name="List Table 7 Colorful Accent 3" w:uiPriority="52"/>
+    <w:lsdException w:name="List Table 1 Light Accent 4" w:uiPriority="46"/>
+    <w:lsdException w:name="List Table 2 Accent 4" w:uiPriority="47"/>
+    <w:lsdException w:name="List Table 3 Accent 4" w:uiPriority="48"/>
+    <w:lsdException w:name="List Table 4 Accent 4" w:uiPriority="49"/>
+    <w:lsdException w:name="List Table 5 Dark Accent 4" w:uiPriority="50"/>
+    <w:lsdException w:name="List Table 6 Colorful Accent 4" w:uiPriority="51"/>
+    <w:lsdException w:name="List Table 7 Colorful Accent 4" w:uiPriority="52"/>
+    <w:lsdException w:name="List Table 1 Light Accent 5" w:uiPriority="46"/>
+    <w:lsdException w:name="List Table 2 Accent 5" w:uiPriority="47"/>
+    <w:lsdException w:name="List Table 3 Accent 5" w:uiPriority="48"/>
+    <w:lsdException w:name="List Table 4 Accent 5" w:uiPriority="49"/>
+    <w:lsdException w:name="List Table 5 Dark Accent 5" w:uiPriority="50"/>
+    <w:lsdException w:name="List Table 6 Colorful Accent 5" w:uiPriority="51"/>
+    <w:lsdException w:name="List Table 7 Colorful Accent 5" w:uiPriority="52"/>
+    <w:lsdException w:name="List Table 1 Light Accent 6" w:uiPriority="46"/>
+    <w:lsdException w:name="List Table 2 Accent 6" w:uiPriority="47"/>
+    <w:lsdException w:name="List Table 3 Accent 6" w:uiPriority="48"/>
+    <w:lsdException w:name="List Table 4 Accent 6" w:uiPriority="49"/>
+    <w:lsdException w:name="List Table 5 Dark Accent 6" w:uiPriority="50"/>
+    <w:lsdException w:name="List Table 6 Colorful Accent 6" w:uiPriority="51"/>
+    <w:lsdException w:name="List Table 7 Colorful Accent 6" w:uiPriority="52"/>
+  </w:latentStyles>
+  <w:style w:type="paragraph" w:default="1" w:styleId="Standaard">
+    <w:name w:val="Normal"/>
+    <w:qFormat/>
+  </w:style>
+  <w:style w:type="character" w:default="1" w:styleId="Standaardalinea-lettertype">
+    <w:name w:val="Default Paragraph Font"/>
+    <w:uiPriority w:val="1"/>
+    <w:semiHidden/>
+    <w:unhideWhenUsed/>
+  </w:style>
+  <w:style w:type="table" w:default="1" w:styleId="Standaardtabel">
+    <w:name w:val="Normal Table"/>
+    <w:uiPriority w:val="99"/>
+    <w:semiHidden/>
+    <w:unhideWhenUsed/>
+    <w:tblPr>
+      <w:tblInd w:w="0" w:type="dxa"/>
+      <w:tblCellMar>
+        <w:top w:w="0" w:type="dxa"/>
+        <w:left w:w="108" w:type="dxa"/>
+        <w:bottom w:w="0" w:type="dxa"/>
+        <w:right w:w="108" w:type="dxa"/>
+      </w:tblCellMar>
+    </w:tblPr>
+  </w:style>
+  <w:style w:type="numbering" w:default="1" w:styleId="Geenlijst">
+    <w:name w:val="No List"/>
+    <w:uiPriority w:val="99"/>
+    <w:semiHidden/>
+    <w:unhideWhenUsed/>
+  </w:style>
+  <w:style w:type="character" w:styleId="Tekstvantijdelijkeaanduiding">
+    <w:name w:val="Placeholder Text"/>
+    <w:basedOn w:val="Standaardalinea-lettertype"/>
+    <w:uiPriority w:val="99"/>
+    <w:semiHidden/>
+    <w:rsid w:val="006763A9"/>
+    <w:rPr>
+      <w:color w:val="808080"/>
+    </w:rPr>
+  </w:style>
+</w:styles>
+</file>
+
+<file path=word/glossary/webSettings.xml><?xml version="1.0" encoding="utf-8"?>
+<w:webSettings xmlns:mc="http://schemas.openxmlformats.org/markup-compatibility/2006" xmlns:r="http://schemas.openxmlformats.org/officeDocument/2006/relationships" xmlns:w="http://schemas.openxmlformats.org/wordprocessingml/2006/main" xmlns:w14="http://schemas.microsoft.com/office/word/2010/wordml" xmlns:w15="http://schemas.microsoft.com/office/word/2012/wordml" mc:Ignorable="w14 w15">
+  <w:optimizeForBrowser/>
+  <w:allowPNG/>
+</w:webSettings>
+</file>
+
 <file path=word/theme/theme1.xml><?xml version="1.0" encoding="utf-8"?>
 <a:theme xmlns:a="http://schemas.openxmlformats.org/drawingml/2006/main" name="Kantoorthema">
   <a:themeElements>
@@ -4072,7 +5044,7 @@
 </file>
 
 <file path=customXml/itemProps1.xml><?xml version="1.0" encoding="utf-8"?>
-<ds:datastoreItem xmlns:ds="http://schemas.openxmlformats.org/officeDocument/2006/customXml" ds:itemID="{FA916735-877C-4017-9BCC-2FFAD7D0BBF3}">
+<ds:datastoreItem xmlns:ds="http://schemas.openxmlformats.org/officeDocument/2006/customXml" ds:itemID="{6CD33B40-13B6-421E-8FD3-8E3D8B07E1E3}">
   <ds:schemaRefs>
     <ds:schemaRef ds:uri="http://schemas.openxmlformats.org/officeDocument/2006/bibliography"/>
   </ds:schemaRefs>

</xml_diff>